<commit_message>
Correcciones al código y documentos
</commit_message>
<xml_diff>
--- a/Documentos/Planes/Plan de Gestión de la configuración del software - G6.docx
+++ b/Documentos/Planes/Plan de Gestión de la configuración del software - G6.docx
@@ -76,12 +76,12 @@
           <wp:inline distB="114300" distT="114300" distL="114300" distR="114300">
             <wp:extent cx="2401725" cy="2800115"/>
             <wp:effectExtent b="0" l="0" r="0" t="0"/>
-            <wp:docPr id="3" name="image2.png"/>
+            <wp:docPr id="3" name="image3.png"/>
             <a:graphic>
               <a:graphicData uri="http://schemas.openxmlformats.org/drawingml/2006/picture">
                 <pic:pic>
                   <pic:nvPicPr>
-                    <pic:cNvPr id="0" name="image2.png"/>
+                    <pic:cNvPr id="0" name="image3.png"/>
                     <pic:cNvPicPr preferRelativeResize="0"/>
                   </pic:nvPicPr>
                   <pic:blipFill>
@@ -6932,9 +6932,190 @@
               <w:rPr>
                 <w:rtl w:val="0"/>
               </w:rPr>
-              <w:t xml:space="preserve">PY ACRÓNIMO + - + ACRÓNIMO DEL DOCUMENTO</w:t>
-            </w:r>
-          </w:p>
+              <w:t xml:space="preserve">PY ACRÓNIMO + - + SIGLA DEL DOCUMENTO</w:t>
+            </w:r>
+          </w:p>
+        </w:tc>
+        <w:tc>
+          <w:tcPr>
+            <w:shd w:fill="auto" w:val="clear"/>
+            <w:tcMar>
+              <w:top w:w="100.0" w:type="dxa"/>
+              <w:left w:w="100.0" w:type="dxa"/>
+              <w:bottom w:w="100.0" w:type="dxa"/>
+              <w:right w:w="100.0" w:type="dxa"/>
+            </w:tcMar>
+            <w:vAlign w:val="top"/>
+          </w:tcPr>
+          <w:p>
+            <w:pPr>
+              <w:keepNext w:val="0"/>
+              <w:keepLines w:val="0"/>
+              <w:pageBreakBefore w:val="0"/>
+              <w:widowControl w:val="0"/>
+              <w:pBdr>
+                <w:top w:space="0" w:sz="0" w:val="nil"/>
+                <w:left w:space="0" w:sz="0" w:val="nil"/>
+                <w:bottom w:space="0" w:sz="0" w:val="nil"/>
+                <w:right w:space="0" w:sz="0" w:val="nil"/>
+                <w:between w:space="0" w:sz="0" w:val="nil"/>
+              </w:pBdr>
+              <w:shd w:fill="auto" w:val="clear"/>
+              <w:spacing w:after="0" w:before="0" w:line="240" w:lineRule="auto"/>
+              <w:ind w:left="0" w:right="0" w:firstLine="0"/>
+              <w:jc w:val="center"/>
+              <w:rPr/>
+            </w:pPr>
+            <w:r>
+              <w:rPr>
+                <w:rtl w:val="0"/>
+              </w:rPr>
+            </w:r>
+          </w:p>
+          <w:p>
+            <w:pPr>
+              <w:keepNext w:val="0"/>
+              <w:keepLines w:val="0"/>
+              <w:pageBreakBefore w:val="0"/>
+              <w:widowControl w:val="0"/>
+              <w:pBdr>
+                <w:top w:space="0" w:sz="0" w:val="nil"/>
+                <w:left w:space="0" w:sz="0" w:val="nil"/>
+                <w:bottom w:space="0" w:sz="0" w:val="nil"/>
+                <w:right w:space="0" w:sz="0" w:val="nil"/>
+                <w:between w:space="0" w:sz="0" w:val="nil"/>
+              </w:pBdr>
+              <w:shd w:fill="auto" w:val="clear"/>
+              <w:spacing w:after="0" w:before="0" w:line="240" w:lineRule="auto"/>
+              <w:ind w:left="0" w:right="0" w:firstLine="0"/>
+              <w:jc w:val="center"/>
+              <w:rPr/>
+            </w:pPr>
+            <w:r>
+              <w:rPr>
+                <w:rtl w:val="0"/>
+              </w:rPr>
+            </w:r>
+          </w:p>
+          <w:p>
+            <w:pPr>
+              <w:keepNext w:val="0"/>
+              <w:keepLines w:val="0"/>
+              <w:pageBreakBefore w:val="0"/>
+              <w:widowControl w:val="0"/>
+              <w:pBdr>
+                <w:top w:space="0" w:sz="0" w:val="nil"/>
+                <w:left w:space="0" w:sz="0" w:val="nil"/>
+                <w:bottom w:space="0" w:sz="0" w:val="nil"/>
+                <w:right w:space="0" w:sz="0" w:val="nil"/>
+                <w:between w:space="0" w:sz="0" w:val="nil"/>
+              </w:pBdr>
+              <w:shd w:fill="auto" w:val="clear"/>
+              <w:spacing w:after="0" w:before="0" w:line="240" w:lineRule="auto"/>
+              <w:ind w:left="0" w:right="0" w:firstLine="0"/>
+              <w:jc w:val="center"/>
+              <w:rPr/>
+            </w:pPr>
+            <w:r>
+              <w:rPr>
+                <w:rtl w:val="0"/>
+              </w:rPr>
+            </w:r>
+          </w:p>
+          <w:p>
+            <w:pPr>
+              <w:keepNext w:val="0"/>
+              <w:keepLines w:val="0"/>
+              <w:pageBreakBefore w:val="0"/>
+              <w:widowControl w:val="0"/>
+              <w:pBdr>
+                <w:top w:space="0" w:sz="0" w:val="nil"/>
+                <w:left w:space="0" w:sz="0" w:val="nil"/>
+                <w:bottom w:space="0" w:sz="0" w:val="nil"/>
+                <w:right w:space="0" w:sz="0" w:val="nil"/>
+                <w:between w:space="0" w:sz="0" w:val="nil"/>
+              </w:pBdr>
+              <w:shd w:fill="auto" w:val="clear"/>
+              <w:spacing w:after="0" w:before="0" w:line="240" w:lineRule="auto"/>
+              <w:ind w:left="0" w:right="0" w:firstLine="0"/>
+              <w:jc w:val="center"/>
+              <w:rPr/>
+            </w:pPr>
+            <w:r>
+              <w:rPr>
+                <w:rtl w:val="0"/>
+              </w:rPr>
+            </w:r>
+          </w:p>
+          <w:p>
+            <w:pPr>
+              <w:keepNext w:val="0"/>
+              <w:keepLines w:val="0"/>
+              <w:pageBreakBefore w:val="0"/>
+              <w:widowControl w:val="0"/>
+              <w:pBdr>
+                <w:top w:space="0" w:sz="0" w:val="nil"/>
+                <w:left w:space="0" w:sz="0" w:val="nil"/>
+                <w:bottom w:space="0" w:sz="0" w:val="nil"/>
+                <w:right w:space="0" w:sz="0" w:val="nil"/>
+                <w:between w:space="0" w:sz="0" w:val="nil"/>
+              </w:pBdr>
+              <w:shd w:fill="auto" w:val="clear"/>
+              <w:spacing w:after="0" w:before="0" w:line="240" w:lineRule="auto"/>
+              <w:ind w:left="0" w:right="0" w:firstLine="0"/>
+              <w:jc w:val="center"/>
+              <w:rPr/>
+            </w:pPr>
+            <w:r>
+              <w:rPr>
+                <w:rtl w:val="0"/>
+              </w:rPr>
+            </w:r>
+          </w:p>
+          <w:p>
+            <w:pPr>
+              <w:keepNext w:val="0"/>
+              <w:keepLines w:val="0"/>
+              <w:pageBreakBefore w:val="0"/>
+              <w:widowControl w:val="0"/>
+              <w:pBdr>
+                <w:top w:space="0" w:sz="0" w:val="nil"/>
+                <w:left w:space="0" w:sz="0" w:val="nil"/>
+                <w:bottom w:space="0" w:sz="0" w:val="nil"/>
+                <w:right w:space="0" w:sz="0" w:val="nil"/>
+                <w:between w:space="0" w:sz="0" w:val="nil"/>
+              </w:pBdr>
+              <w:shd w:fill="auto" w:val="clear"/>
+              <w:spacing w:after="0" w:before="0" w:line="240" w:lineRule="auto"/>
+              <w:ind w:left="0" w:right="0" w:firstLine="0"/>
+              <w:jc w:val="center"/>
+              <w:rPr/>
+            </w:pPr>
+            <w:r>
+              <w:rPr>
+                <w:rtl w:val="0"/>
+              </w:rPr>
+              <w:t xml:space="preserve">SS-SDL </w:t>
+            </w:r>
+          </w:p>
+        </w:tc>
+      </w:tr>
+      <w:tr>
+        <w:trPr>
+          <w:cantSplit w:val="0"/>
+          <w:tblHeader w:val="0"/>
+        </w:trPr>
+        <w:tc>
+          <w:tcPr>
+            <w:shd w:fill="auto" w:val="clear"/>
+            <w:tcMar>
+              <w:top w:w="100.0" w:type="dxa"/>
+              <w:left w:w="100.0" w:type="dxa"/>
+              <w:bottom w:w="100.0" w:type="dxa"/>
+              <w:right w:w="100.0" w:type="dxa"/>
+            </w:tcMar>
+            <w:vAlign w:val="top"/>
+          </w:tcPr>
           <w:p>
             <w:pPr>
               <w:keepNext w:val="0"/>
@@ -6958,8 +7139,65 @@
               <w:rPr>
                 <w:rtl w:val="0"/>
               </w:rPr>
-            </w:r>
-          </w:p>
+              <w:t xml:space="preserve">Para aquellos documentos que no pertenecen a un proyecto único, se identifican únicamente por el acrónimo.</w:t>
+            </w:r>
+          </w:p>
+        </w:tc>
+        <w:tc>
+          <w:tcPr>
+            <w:shd w:fill="auto" w:val="clear"/>
+            <w:tcMar>
+              <w:top w:w="100.0" w:type="dxa"/>
+              <w:left w:w="100.0" w:type="dxa"/>
+              <w:bottom w:w="100.0" w:type="dxa"/>
+              <w:right w:w="100.0" w:type="dxa"/>
+            </w:tcMar>
+            <w:vAlign w:val="top"/>
+          </w:tcPr>
+          <w:p>
+            <w:pPr>
+              <w:keepNext w:val="0"/>
+              <w:keepLines w:val="0"/>
+              <w:pageBreakBefore w:val="0"/>
+              <w:widowControl w:val="0"/>
+              <w:pBdr>
+                <w:top w:space="0" w:sz="0" w:val="nil"/>
+                <w:left w:space="0" w:sz="0" w:val="nil"/>
+                <w:bottom w:space="0" w:sz="0" w:val="nil"/>
+                <w:right w:space="0" w:sz="0" w:val="nil"/>
+                <w:between w:space="0" w:sz="0" w:val="nil"/>
+              </w:pBdr>
+              <w:shd w:fill="auto" w:val="clear"/>
+              <w:spacing w:after="0" w:before="0" w:line="240" w:lineRule="auto"/>
+              <w:ind w:left="0" w:right="0" w:firstLine="0"/>
+              <w:jc w:val="center"/>
+              <w:rPr/>
+            </w:pPr>
+            <w:r>
+              <w:rPr>
+                <w:rtl w:val="0"/>
+              </w:rPr>
+              <w:t xml:space="preserve">PGCS</w:t>
+            </w:r>
+          </w:p>
+        </w:tc>
+      </w:tr>
+      <w:tr>
+        <w:trPr>
+          <w:cantSplit w:val="0"/>
+          <w:tblHeader w:val="0"/>
+        </w:trPr>
+        <w:tc>
+          <w:tcPr>
+            <w:shd w:fill="auto" w:val="clear"/>
+            <w:tcMar>
+              <w:top w:w="100.0" w:type="dxa"/>
+              <w:left w:w="100.0" w:type="dxa"/>
+              <w:bottom w:w="100.0" w:type="dxa"/>
+              <w:right w:w="100.0" w:type="dxa"/>
+            </w:tcMar>
+            <w:vAlign w:val="top"/>
+          </w:tcPr>
           <w:p>
             <w:pPr>
               <w:keepNext w:val="0"/>
@@ -6983,7 +7221,7 @@
               <w:rPr>
                 <w:rtl w:val="0"/>
               </w:rPr>
-              <w:t xml:space="preserve">O también, se podrá recurrir a la siguiente fórmula:</w:t>
+              <w:t xml:space="preserve">Para aquellos documentos donde se tiene elementos con diferentes versiones referentes a un proyecto, la fórmula es la siguiente:</w:t>
             </w:r>
           </w:p>
           <w:p>
@@ -6996,7 +7234,7 @@
               <w:rPr>
                 <w:rtl w:val="0"/>
               </w:rPr>
-              <w:t xml:space="preserve">PY ACRÓNIMO + - + LETRAS INICIALES DEL DOCUMENTO</w:t>
+              <w:t xml:space="preserve">PY ACRÓNIMO + - + SIGLA DEL DOCUMENTO + Número</w:t>
             </w:r>
           </w:p>
         </w:tc>
@@ -7034,8 +7272,76 @@
               <w:rPr>
                 <w:rtl w:val="0"/>
               </w:rPr>
-            </w:r>
-          </w:p>
+              <w:t xml:space="preserve">SS-</w:t>
+            </w:r>
+            <w:r>
+              <w:rPr>
+                <w:rtl w:val="0"/>
+              </w:rPr>
+              <w:t xml:space="preserve">DAI2</w:t>
+            </w:r>
+            <w:r>
+              <w:rPr>
+                <w:rtl w:val="0"/>
+              </w:rPr>
+            </w:r>
+          </w:p>
+        </w:tc>
+      </w:tr>
+      <w:tr>
+        <w:trPr>
+          <w:cantSplit w:val="0"/>
+          <w:tblHeader w:val="0"/>
+        </w:trPr>
+        <w:tc>
+          <w:tcPr>
+            <w:shd w:fill="auto" w:val="clear"/>
+            <w:tcMar>
+              <w:top w:w="100.0" w:type="dxa"/>
+              <w:left w:w="100.0" w:type="dxa"/>
+              <w:bottom w:w="100.0" w:type="dxa"/>
+              <w:right w:w="100.0" w:type="dxa"/>
+            </w:tcMar>
+            <w:vAlign w:val="top"/>
+          </w:tcPr>
+          <w:p>
+            <w:pPr>
+              <w:keepNext w:val="0"/>
+              <w:keepLines w:val="0"/>
+              <w:pageBreakBefore w:val="0"/>
+              <w:widowControl w:val="0"/>
+              <w:pBdr>
+                <w:top w:space="0" w:sz="0" w:val="nil"/>
+                <w:left w:space="0" w:sz="0" w:val="nil"/>
+                <w:bottom w:space="0" w:sz="0" w:val="nil"/>
+                <w:right w:space="0" w:sz="0" w:val="nil"/>
+                <w:between w:space="0" w:sz="0" w:val="nil"/>
+              </w:pBdr>
+              <w:shd w:fill="auto" w:val="clear"/>
+              <w:spacing w:after="0" w:before="0" w:line="240" w:lineRule="auto"/>
+              <w:ind w:left="0" w:right="0" w:firstLine="0"/>
+              <w:jc w:val="left"/>
+              <w:rPr/>
+            </w:pPr>
+            <w:r>
+              <w:rPr>
+                <w:rtl w:val="0"/>
+              </w:rPr>
+              <w:t xml:space="preserve">Para aquellos ítems de configuración fuente o código, simplemente tendrá el nombre del archivo referente a su función y la extensión:</w:t>
+            </w:r>
+          </w:p>
+        </w:tc>
+        <w:tc>
+          <w:tcPr>
+            <w:shd w:fill="auto" w:val="clear"/>
+            <w:tcMar>
+              <w:top w:w="100.0" w:type="dxa"/>
+              <w:left w:w="100.0" w:type="dxa"/>
+              <w:bottom w:w="100.0" w:type="dxa"/>
+              <w:right w:w="100.0" w:type="dxa"/>
+            </w:tcMar>
+            <w:vAlign w:val="top"/>
+          </w:tcPr>
           <w:p>
             <w:pPr>
               <w:keepNext w:val="0"/>
@@ -7059,376 +7365,6 @@
               <w:rPr>
                 <w:rtl w:val="0"/>
               </w:rPr>
-            </w:r>
-          </w:p>
-          <w:p>
-            <w:pPr>
-              <w:keepNext w:val="0"/>
-              <w:keepLines w:val="0"/>
-              <w:pageBreakBefore w:val="0"/>
-              <w:widowControl w:val="0"/>
-              <w:pBdr>
-                <w:top w:space="0" w:sz="0" w:val="nil"/>
-                <w:left w:space="0" w:sz="0" w:val="nil"/>
-                <w:bottom w:space="0" w:sz="0" w:val="nil"/>
-                <w:right w:space="0" w:sz="0" w:val="nil"/>
-                <w:between w:space="0" w:sz="0" w:val="nil"/>
-              </w:pBdr>
-              <w:shd w:fill="auto" w:val="clear"/>
-              <w:spacing w:after="0" w:before="0" w:line="240" w:lineRule="auto"/>
-              <w:ind w:left="0" w:right="0" w:firstLine="0"/>
-              <w:jc w:val="center"/>
-              <w:rPr/>
-            </w:pPr>
-            <w:r>
-              <w:rPr>
-                <w:rtl w:val="0"/>
-              </w:rPr>
-            </w:r>
-          </w:p>
-          <w:p>
-            <w:pPr>
-              <w:keepNext w:val="0"/>
-              <w:keepLines w:val="0"/>
-              <w:pageBreakBefore w:val="0"/>
-              <w:widowControl w:val="0"/>
-              <w:pBdr>
-                <w:top w:space="0" w:sz="0" w:val="nil"/>
-                <w:left w:space="0" w:sz="0" w:val="nil"/>
-                <w:bottom w:space="0" w:sz="0" w:val="nil"/>
-                <w:right w:space="0" w:sz="0" w:val="nil"/>
-                <w:between w:space="0" w:sz="0" w:val="nil"/>
-              </w:pBdr>
-              <w:shd w:fill="auto" w:val="clear"/>
-              <w:spacing w:after="0" w:before="0" w:line="240" w:lineRule="auto"/>
-              <w:ind w:left="0" w:right="0" w:firstLine="0"/>
-              <w:jc w:val="center"/>
-              <w:rPr/>
-            </w:pPr>
-            <w:r>
-              <w:rPr>
-                <w:rtl w:val="0"/>
-              </w:rPr>
-            </w:r>
-          </w:p>
-          <w:p>
-            <w:pPr>
-              <w:keepNext w:val="0"/>
-              <w:keepLines w:val="0"/>
-              <w:pageBreakBefore w:val="0"/>
-              <w:widowControl w:val="0"/>
-              <w:pBdr>
-                <w:top w:space="0" w:sz="0" w:val="nil"/>
-                <w:left w:space="0" w:sz="0" w:val="nil"/>
-                <w:bottom w:space="0" w:sz="0" w:val="nil"/>
-                <w:right w:space="0" w:sz="0" w:val="nil"/>
-                <w:between w:space="0" w:sz="0" w:val="nil"/>
-              </w:pBdr>
-              <w:shd w:fill="auto" w:val="clear"/>
-              <w:spacing w:after="0" w:before="0" w:line="240" w:lineRule="auto"/>
-              <w:ind w:left="0" w:right="0" w:firstLine="0"/>
-              <w:jc w:val="center"/>
-              <w:rPr/>
-            </w:pPr>
-            <w:r>
-              <w:rPr>
-                <w:rtl w:val="0"/>
-              </w:rPr>
-            </w:r>
-          </w:p>
-          <w:p>
-            <w:pPr>
-              <w:keepNext w:val="0"/>
-              <w:keepLines w:val="0"/>
-              <w:pageBreakBefore w:val="0"/>
-              <w:widowControl w:val="0"/>
-              <w:pBdr>
-                <w:top w:space="0" w:sz="0" w:val="nil"/>
-                <w:left w:space="0" w:sz="0" w:val="nil"/>
-                <w:bottom w:space="0" w:sz="0" w:val="nil"/>
-                <w:right w:space="0" w:sz="0" w:val="nil"/>
-                <w:between w:space="0" w:sz="0" w:val="nil"/>
-              </w:pBdr>
-              <w:shd w:fill="auto" w:val="clear"/>
-              <w:spacing w:after="0" w:before="0" w:line="240" w:lineRule="auto"/>
-              <w:ind w:left="0" w:right="0" w:firstLine="0"/>
-              <w:jc w:val="center"/>
-              <w:rPr/>
-            </w:pPr>
-            <w:r>
-              <w:rPr>
-                <w:rtl w:val="0"/>
-              </w:rPr>
-              <w:t xml:space="preserve">SS-SDL o SS-ANA</w:t>
-            </w:r>
-          </w:p>
-        </w:tc>
-      </w:tr>
-      <w:tr>
-        <w:trPr>
-          <w:cantSplit w:val="0"/>
-          <w:tblHeader w:val="0"/>
-        </w:trPr>
-        <w:tc>
-          <w:tcPr>
-            <w:shd w:fill="auto" w:val="clear"/>
-            <w:tcMar>
-              <w:top w:w="100.0" w:type="dxa"/>
-              <w:left w:w="100.0" w:type="dxa"/>
-              <w:bottom w:w="100.0" w:type="dxa"/>
-              <w:right w:w="100.0" w:type="dxa"/>
-            </w:tcMar>
-            <w:vAlign w:val="top"/>
-          </w:tcPr>
-          <w:p>
-            <w:pPr>
-              <w:keepNext w:val="0"/>
-              <w:keepLines w:val="0"/>
-              <w:pageBreakBefore w:val="0"/>
-              <w:widowControl w:val="0"/>
-              <w:pBdr>
-                <w:top w:space="0" w:sz="0" w:val="nil"/>
-                <w:left w:space="0" w:sz="0" w:val="nil"/>
-                <w:bottom w:space="0" w:sz="0" w:val="nil"/>
-                <w:right w:space="0" w:sz="0" w:val="nil"/>
-                <w:between w:space="0" w:sz="0" w:val="nil"/>
-              </w:pBdr>
-              <w:shd w:fill="auto" w:val="clear"/>
-              <w:spacing w:after="0" w:before="0" w:line="240" w:lineRule="auto"/>
-              <w:ind w:left="0" w:right="0" w:firstLine="0"/>
-              <w:jc w:val="left"/>
-              <w:rPr/>
-            </w:pPr>
-            <w:r>
-              <w:rPr>
-                <w:rtl w:val="0"/>
-              </w:rPr>
-              <w:t xml:space="preserve">Para aquellos documentos que no pertenecen a un proyecto único, se identifican únicamente por el acrónimo.</w:t>
-            </w:r>
-          </w:p>
-        </w:tc>
-        <w:tc>
-          <w:tcPr>
-            <w:shd w:fill="auto" w:val="clear"/>
-            <w:tcMar>
-              <w:top w:w="100.0" w:type="dxa"/>
-              <w:left w:w="100.0" w:type="dxa"/>
-              <w:bottom w:w="100.0" w:type="dxa"/>
-              <w:right w:w="100.0" w:type="dxa"/>
-            </w:tcMar>
-            <w:vAlign w:val="top"/>
-          </w:tcPr>
-          <w:p>
-            <w:pPr>
-              <w:keepNext w:val="0"/>
-              <w:keepLines w:val="0"/>
-              <w:pageBreakBefore w:val="0"/>
-              <w:widowControl w:val="0"/>
-              <w:pBdr>
-                <w:top w:space="0" w:sz="0" w:val="nil"/>
-                <w:left w:space="0" w:sz="0" w:val="nil"/>
-                <w:bottom w:space="0" w:sz="0" w:val="nil"/>
-                <w:right w:space="0" w:sz="0" w:val="nil"/>
-                <w:between w:space="0" w:sz="0" w:val="nil"/>
-              </w:pBdr>
-              <w:shd w:fill="auto" w:val="clear"/>
-              <w:spacing w:after="0" w:before="0" w:line="240" w:lineRule="auto"/>
-              <w:ind w:left="0" w:right="0" w:firstLine="0"/>
-              <w:jc w:val="center"/>
-              <w:rPr/>
-            </w:pPr>
-            <w:r>
-              <w:rPr>
-                <w:rtl w:val="0"/>
-              </w:rPr>
-              <w:t xml:space="preserve">PGCS</w:t>
-            </w:r>
-          </w:p>
-        </w:tc>
-      </w:tr>
-      <w:tr>
-        <w:trPr>
-          <w:cantSplit w:val="0"/>
-          <w:tblHeader w:val="0"/>
-        </w:trPr>
-        <w:tc>
-          <w:tcPr>
-            <w:shd w:fill="auto" w:val="clear"/>
-            <w:tcMar>
-              <w:top w:w="100.0" w:type="dxa"/>
-              <w:left w:w="100.0" w:type="dxa"/>
-              <w:bottom w:w="100.0" w:type="dxa"/>
-              <w:right w:w="100.0" w:type="dxa"/>
-            </w:tcMar>
-            <w:vAlign w:val="top"/>
-          </w:tcPr>
-          <w:p>
-            <w:pPr>
-              <w:keepNext w:val="0"/>
-              <w:keepLines w:val="0"/>
-              <w:pageBreakBefore w:val="0"/>
-              <w:widowControl w:val="0"/>
-              <w:pBdr>
-                <w:top w:space="0" w:sz="0" w:val="nil"/>
-                <w:left w:space="0" w:sz="0" w:val="nil"/>
-                <w:bottom w:space="0" w:sz="0" w:val="nil"/>
-                <w:right w:space="0" w:sz="0" w:val="nil"/>
-                <w:between w:space="0" w:sz="0" w:val="nil"/>
-              </w:pBdr>
-              <w:shd w:fill="auto" w:val="clear"/>
-              <w:spacing w:after="0" w:before="0" w:line="240" w:lineRule="auto"/>
-              <w:ind w:left="0" w:right="0" w:firstLine="0"/>
-              <w:jc w:val="left"/>
-              <w:rPr/>
-            </w:pPr>
-            <w:r>
-              <w:rPr>
-                <w:rtl w:val="0"/>
-              </w:rPr>
-              <w:t xml:space="preserve">Para aquellos documentos donde se tiene elementos con diferentes versiones referentes a un proyecto, la fórmula es la siguiente:</w:t>
-            </w:r>
-          </w:p>
-          <w:p>
-            <w:pPr>
-              <w:widowControl w:val="0"/>
-              <w:spacing w:line="240" w:lineRule="auto"/>
-              <w:rPr/>
-            </w:pPr>
-            <w:r>
-              <w:rPr>
-                <w:rtl w:val="0"/>
-              </w:rPr>
-              <w:t xml:space="preserve">PY ACRÓNIMO + - + ACRÓNIMO DEL DOCUMENTO + Número</w:t>
-            </w:r>
-          </w:p>
-        </w:tc>
-        <w:tc>
-          <w:tcPr>
-            <w:shd w:fill="auto" w:val="clear"/>
-            <w:tcMar>
-              <w:top w:w="100.0" w:type="dxa"/>
-              <w:left w:w="100.0" w:type="dxa"/>
-              <w:bottom w:w="100.0" w:type="dxa"/>
-              <w:right w:w="100.0" w:type="dxa"/>
-            </w:tcMar>
-            <w:vAlign w:val="top"/>
-          </w:tcPr>
-          <w:p>
-            <w:pPr>
-              <w:keepNext w:val="0"/>
-              <w:keepLines w:val="0"/>
-              <w:pageBreakBefore w:val="0"/>
-              <w:widowControl w:val="0"/>
-              <w:pBdr>
-                <w:top w:space="0" w:sz="0" w:val="nil"/>
-                <w:left w:space="0" w:sz="0" w:val="nil"/>
-                <w:bottom w:space="0" w:sz="0" w:val="nil"/>
-                <w:right w:space="0" w:sz="0" w:val="nil"/>
-                <w:between w:space="0" w:sz="0" w:val="nil"/>
-              </w:pBdr>
-              <w:shd w:fill="auto" w:val="clear"/>
-              <w:spacing w:after="0" w:before="0" w:line="240" w:lineRule="auto"/>
-              <w:ind w:left="0" w:right="0" w:firstLine="0"/>
-              <w:jc w:val="center"/>
-              <w:rPr/>
-            </w:pPr>
-            <w:r>
-              <w:rPr>
-                <w:rtl w:val="0"/>
-              </w:rPr>
-              <w:t xml:space="preserve">SS-</w:t>
-            </w:r>
-            <w:r>
-              <w:rPr>
-                <w:rtl w:val="0"/>
-              </w:rPr>
-              <w:t xml:space="preserve">DAI2</w:t>
-            </w:r>
-            <w:r>
-              <w:rPr>
-                <w:rtl w:val="0"/>
-              </w:rPr>
-            </w:r>
-          </w:p>
-        </w:tc>
-      </w:tr>
-      <w:tr>
-        <w:trPr>
-          <w:cantSplit w:val="0"/>
-          <w:tblHeader w:val="0"/>
-        </w:trPr>
-        <w:tc>
-          <w:tcPr>
-            <w:shd w:fill="auto" w:val="clear"/>
-            <w:tcMar>
-              <w:top w:w="100.0" w:type="dxa"/>
-              <w:left w:w="100.0" w:type="dxa"/>
-              <w:bottom w:w="100.0" w:type="dxa"/>
-              <w:right w:w="100.0" w:type="dxa"/>
-            </w:tcMar>
-            <w:vAlign w:val="top"/>
-          </w:tcPr>
-          <w:p>
-            <w:pPr>
-              <w:keepNext w:val="0"/>
-              <w:keepLines w:val="0"/>
-              <w:pageBreakBefore w:val="0"/>
-              <w:widowControl w:val="0"/>
-              <w:pBdr>
-                <w:top w:space="0" w:sz="0" w:val="nil"/>
-                <w:left w:space="0" w:sz="0" w:val="nil"/>
-                <w:bottom w:space="0" w:sz="0" w:val="nil"/>
-                <w:right w:space="0" w:sz="0" w:val="nil"/>
-                <w:between w:space="0" w:sz="0" w:val="nil"/>
-              </w:pBdr>
-              <w:shd w:fill="auto" w:val="clear"/>
-              <w:spacing w:after="0" w:before="0" w:line="240" w:lineRule="auto"/>
-              <w:ind w:left="0" w:right="0" w:firstLine="0"/>
-              <w:jc w:val="left"/>
-              <w:rPr/>
-            </w:pPr>
-            <w:r>
-              <w:rPr>
-                <w:rtl w:val="0"/>
-              </w:rPr>
-              <w:t xml:space="preserve">Para aquellos ítems de configuración fuente o código, simplemente tendrá el nombre del archivo referente a su función y la extensión:</w:t>
-            </w:r>
-          </w:p>
-        </w:tc>
-        <w:tc>
-          <w:tcPr>
-            <w:shd w:fill="auto" w:val="clear"/>
-            <w:tcMar>
-              <w:top w:w="100.0" w:type="dxa"/>
-              <w:left w:w="100.0" w:type="dxa"/>
-              <w:bottom w:w="100.0" w:type="dxa"/>
-              <w:right w:w="100.0" w:type="dxa"/>
-            </w:tcMar>
-            <w:vAlign w:val="top"/>
-          </w:tcPr>
-          <w:p>
-            <w:pPr>
-              <w:keepNext w:val="0"/>
-              <w:keepLines w:val="0"/>
-              <w:pageBreakBefore w:val="0"/>
-              <w:widowControl w:val="0"/>
-              <w:pBdr>
-                <w:top w:space="0" w:sz="0" w:val="nil"/>
-                <w:left w:space="0" w:sz="0" w:val="nil"/>
-                <w:bottom w:space="0" w:sz="0" w:val="nil"/>
-                <w:right w:space="0" w:sz="0" w:val="nil"/>
-                <w:between w:space="0" w:sz="0" w:val="nil"/>
-              </w:pBdr>
-              <w:shd w:fill="auto" w:val="clear"/>
-              <w:spacing w:after="0" w:before="0" w:line="240" w:lineRule="auto"/>
-              <w:ind w:left="0" w:right="0" w:firstLine="0"/>
-              <w:jc w:val="center"/>
-              <w:rPr/>
-            </w:pPr>
-            <w:r>
-              <w:rPr>
-                <w:rtl w:val="0"/>
-              </w:rPr>
               <w:t xml:space="preserve">Login.py</w:t>
             </w:r>
           </w:p>
@@ -7440,6 +7376,34 @@
         <w:spacing w:after="160" w:line="259" w:lineRule="auto"/>
         <w:ind w:left="0" w:firstLine="0"/>
         <w:rPr/>
+      </w:pPr>
+      <w:r>
+        <w:rPr>
+          <w:rtl w:val="0"/>
+        </w:rPr>
+      </w:r>
+    </w:p>
+    <w:p>
+      <w:pPr>
+        <w:spacing w:after="160" w:line="259" w:lineRule="auto"/>
+        <w:ind w:left="0" w:firstLine="0"/>
+        <w:rPr>
+          <w:b w:val="1"/>
+        </w:rPr>
+      </w:pPr>
+      <w:r>
+        <w:rPr>
+          <w:rtl w:val="0"/>
+        </w:rPr>
+      </w:r>
+    </w:p>
+    <w:p>
+      <w:pPr>
+        <w:spacing w:after="160" w:line="259" w:lineRule="auto"/>
+        <w:ind w:left="0" w:firstLine="0"/>
+        <w:rPr>
+          <w:b w:val="1"/>
+        </w:rPr>
       </w:pPr>
       <w:r>
         <w:rPr>
@@ -7614,12 +7578,12 @@
             <wp:extent cx="6805979" cy="2181983"/>
             <wp:effectExtent b="0" l="0" r="0" t="0"/>
             <wp:wrapTopAndBottom distB="114300" distT="114300"/>
-            <wp:docPr id="2" name="image3.png"/>
+            <wp:docPr id="2" name="image2.png"/>
             <a:graphic>
               <a:graphicData uri="http://schemas.openxmlformats.org/drawingml/2006/picture">
                 <pic:pic>
                   <pic:nvPicPr>
-                    <pic:cNvPr id="0" name="image3.png"/>
+                    <pic:cNvPr id="0" name="image2.png"/>
                     <pic:cNvPicPr preferRelativeResize="0"/>
                   </pic:nvPicPr>
                   <pic:blipFill>
@@ -8059,6 +8023,20 @@
           <w:rtl w:val="0"/>
         </w:rPr>
         <w:t xml:space="preserve">Línea Base 3(SuperShop v1.0): En el último sprint se actualizará los documentos de testeo y verificación, y se establecerá un manual de usuario para el software Además de dar los retoques finales al programa y sacar una copia de la versión final de este listo para la distribución.</w:t>
+      </w:r>
+    </w:p>
+    <w:p>
+      <w:pPr>
+        <w:spacing w:after="160" w:line="259" w:lineRule="auto"/>
+        <w:ind w:left="0" w:firstLine="0"/>
+        <w:rPr>
+          <w:b w:val="1"/>
+        </w:rPr>
+      </w:pPr>
+      <w:r>
+        <w:rPr>
+          <w:rtl w:val="0"/>
+        </w:rPr>
       </w:r>
     </w:p>
     <w:p>
@@ -8827,7 +8805,7 @@
                 <w:szCs w:val="20"/>
                 <w:rtl w:val="0"/>
               </w:rPr>
-              <w:t xml:space="preserve">SS-TEF.DOCX</w:t>
+              <w:t xml:space="preserve">SS-DTEF.DOCX</w:t>
             </w:r>
           </w:p>
           <w:p>
@@ -8868,7 +8846,7 @@
                 <w:szCs w:val="20"/>
                 <w:rtl w:val="0"/>
               </w:rPr>
-              <w:t xml:space="preserve">SS-PU.DOCX</w:t>
+              <w:t xml:space="preserve">SS-DPU.DOCX</w:t>
             </w:r>
           </w:p>
           <w:p>

</xml_diff>